<commit_message>
Edit BAB II(change uc diagram pic, on going uc desc) & edit uml(change pic) & edit xls(complete desc)
</commit_message>
<xml_diff>
--- a/BAB II - Denaya (Game E-commerce).docx
+++ b/BAB II - Denaya (Game E-commerce).docx
@@ -59,7 +59,77 @@
         <w:rPr>
           <w:lang w:val="id-ID"/>
         </w:rPr>
-        <w:t>Dalam konteks pengembangan GameBill sebagai platform e-commerce untuk game, dilakukan tinjauan terhadap kondisi perusahaan dan kebutuhan pasar yang relevan. GameBill bertujuan untuk memenuhi kebutuhan konsumen di Indonesia akan akses game digital yang lebih mudah dan aman.</w:t>
+        <w:t xml:space="preserve">Dalam konteks pengembangan </w:t>
+      </w:r>
+      <w:proofErr w:type="spellStart"/>
+      <w:r>
+        <w:rPr>
+          <w:lang w:val="id-ID"/>
+        </w:rPr>
+        <w:t>GameBill</w:t>
+      </w:r>
+      <w:proofErr w:type="spellEnd"/>
+      <w:r>
+        <w:rPr>
+          <w:lang w:val="id-ID"/>
+        </w:rPr>
+        <w:t xml:space="preserve"> sebagai platform e-</w:t>
+      </w:r>
+      <w:proofErr w:type="spellStart"/>
+      <w:r>
+        <w:rPr>
+          <w:lang w:val="id-ID"/>
+        </w:rPr>
+        <w:t>commerce</w:t>
+      </w:r>
+      <w:proofErr w:type="spellEnd"/>
+      <w:r>
+        <w:rPr>
+          <w:lang w:val="id-ID"/>
+        </w:rPr>
+        <w:t xml:space="preserve"> untuk </w:t>
+      </w:r>
+      <w:proofErr w:type="spellStart"/>
+      <w:r>
+        <w:rPr>
+          <w:lang w:val="id-ID"/>
+        </w:rPr>
+        <w:t>game</w:t>
+      </w:r>
+      <w:proofErr w:type="spellEnd"/>
+      <w:r>
+        <w:rPr>
+          <w:lang w:val="id-ID"/>
+        </w:rPr>
+        <w:t xml:space="preserve">, dilakukan tinjauan terhadap kondisi perusahaan dan kebutuhan pasar yang relevan. </w:t>
+      </w:r>
+      <w:proofErr w:type="spellStart"/>
+      <w:r>
+        <w:rPr>
+          <w:lang w:val="id-ID"/>
+        </w:rPr>
+        <w:t>GameBill</w:t>
+      </w:r>
+      <w:proofErr w:type="spellEnd"/>
+      <w:r>
+        <w:rPr>
+          <w:lang w:val="id-ID"/>
+        </w:rPr>
+        <w:t xml:space="preserve"> bertujuan untuk memenuhi kebutuhan konsumen di Indonesia akan akses </w:t>
+      </w:r>
+      <w:proofErr w:type="spellStart"/>
+      <w:r>
+        <w:rPr>
+          <w:lang w:val="id-ID"/>
+        </w:rPr>
+        <w:t>game</w:t>
+      </w:r>
+      <w:proofErr w:type="spellEnd"/>
+      <w:r>
+        <w:rPr>
+          <w:lang w:val="id-ID"/>
+        </w:rPr>
+        <w:t xml:space="preserve"> digital yang lebih mudah dan aman.</w:t>
       </w:r>
     </w:p>
     <w:p>
@@ -93,7 +163,49 @@
         <w:rPr>
           <w:lang w:val="id-ID"/>
         </w:rPr>
-        <w:t>Analisa proses pada GameBill dilakukan untuk mengidentifikasi dan mengevaluasi proses-proses yang terlibat dalam platform e-commerce ini. Berikut adalah rinciannya:</w:t>
+        <w:t xml:space="preserve">Analisa proses pada </w:t>
+      </w:r>
+      <w:proofErr w:type="spellStart"/>
+      <w:r>
+        <w:rPr>
+          <w:lang w:val="id-ID"/>
+        </w:rPr>
+        <w:t>GameBill</w:t>
+      </w:r>
+      <w:proofErr w:type="spellEnd"/>
+      <w:r>
+        <w:rPr>
+          <w:lang w:val="id-ID"/>
+        </w:rPr>
+        <w:t xml:space="preserve"> dilakukan untuk mengidentifikasi dan mengevaluasi proses-proses yang terlibat dalam platform e-</w:t>
+      </w:r>
+      <w:proofErr w:type="spellStart"/>
+      <w:r>
+        <w:rPr>
+          <w:lang w:val="id-ID"/>
+        </w:rPr>
+        <w:t>commerce</w:t>
+      </w:r>
+      <w:proofErr w:type="spellEnd"/>
+      <w:r>
+        <w:rPr>
+          <w:lang w:val="id-ID"/>
+        </w:rPr>
+        <w:t xml:space="preserve"> ini. Berikut adalah </w:t>
+      </w:r>
+      <w:proofErr w:type="spellStart"/>
+      <w:r>
+        <w:rPr>
+          <w:lang w:val="id-ID"/>
+        </w:rPr>
+        <w:t>rinciannya</w:t>
+      </w:r>
+      <w:proofErr w:type="spellEnd"/>
+      <w:r>
+        <w:rPr>
+          <w:lang w:val="id-ID"/>
+        </w:rPr>
+        <w:t>:</w:t>
       </w:r>
     </w:p>
     <w:p>
@@ -112,7 +224,35 @@
         <w:rPr>
           <w:lang w:val="id-ID"/>
         </w:rPr>
-        <w:t>Pengguna mengakses GameBill melalui website.</w:t>
+        <w:t xml:space="preserve">Pengguna mengakses </w:t>
+      </w:r>
+      <w:proofErr w:type="spellStart"/>
+      <w:r>
+        <w:rPr>
+          <w:lang w:val="id-ID"/>
+        </w:rPr>
+        <w:t>GameBill</w:t>
+      </w:r>
+      <w:proofErr w:type="spellEnd"/>
+      <w:r>
+        <w:rPr>
+          <w:lang w:val="id-ID"/>
+        </w:rPr>
+        <w:t xml:space="preserve"> melalui </w:t>
+      </w:r>
+      <w:proofErr w:type="spellStart"/>
+      <w:r>
+        <w:rPr>
+          <w:lang w:val="id-ID"/>
+        </w:rPr>
+        <w:t>website</w:t>
+      </w:r>
+      <w:proofErr w:type="spellEnd"/>
+      <w:r>
+        <w:rPr>
+          <w:lang w:val="id-ID"/>
+        </w:rPr>
+        <w:t>.</w:t>
       </w:r>
     </w:p>
     <w:p>
@@ -130,7 +270,21 @@
         <w:rPr>
           <w:lang w:val="id-ID"/>
         </w:rPr>
-        <w:t>Pengguna menjelajahi dan memilih game yang diinginkan dari berbagai genre dan platform yang tersedia.</w:t>
+        <w:t xml:space="preserve">Pengguna menjelajahi dan memilih </w:t>
+      </w:r>
+      <w:proofErr w:type="spellStart"/>
+      <w:r>
+        <w:rPr>
+          <w:lang w:val="id-ID"/>
+        </w:rPr>
+        <w:t>game</w:t>
+      </w:r>
+      <w:proofErr w:type="spellEnd"/>
+      <w:r>
+        <w:rPr>
+          <w:lang w:val="id-ID"/>
+        </w:rPr>
+        <w:t xml:space="preserve"> yang diinginkan dari berbagai genre dan platform yang tersedia.</w:t>
       </w:r>
     </w:p>
     <w:p>
@@ -148,7 +302,21 @@
         <w:rPr>
           <w:lang w:val="id-ID"/>
         </w:rPr>
-        <w:t xml:space="preserve">Pengguna melihat informasi lengkap mengenai game yang dipilih, termasuk deskripsi, </w:t>
+        <w:t xml:space="preserve">Pengguna melihat informasi lengkap mengenai </w:t>
+      </w:r>
+      <w:proofErr w:type="spellStart"/>
+      <w:r>
+        <w:rPr>
+          <w:lang w:val="id-ID"/>
+        </w:rPr>
+        <w:t>game</w:t>
+      </w:r>
+      <w:proofErr w:type="spellEnd"/>
+      <w:r>
+        <w:rPr>
+          <w:lang w:val="id-ID"/>
+        </w:rPr>
+        <w:t xml:space="preserve"> yang dipilih, termasuk deskripsi, </w:t>
       </w:r>
       <w:r>
         <w:rPr>
@@ -184,7 +352,21 @@
         <w:rPr>
           <w:lang w:val="id-ID"/>
         </w:rPr>
-        <w:t xml:space="preserve"> sebelum menambahkan game ke dalam keranjang belanja</w:t>
+        <w:t xml:space="preserve"> sebelum menambahkan </w:t>
+      </w:r>
+      <w:proofErr w:type="spellStart"/>
+      <w:r>
+        <w:rPr>
+          <w:lang w:val="id-ID"/>
+        </w:rPr>
+        <w:t>game</w:t>
+      </w:r>
+      <w:proofErr w:type="spellEnd"/>
+      <w:r>
+        <w:rPr>
+          <w:lang w:val="id-ID"/>
+        </w:rPr>
+        <w:t xml:space="preserve"> ke dalam keranjang belanja</w:t>
       </w:r>
       <w:r>
         <w:rPr>
@@ -208,8 +390,16 @@
         <w:rPr>
           <w:lang w:val="id-ID"/>
         </w:rPr>
-        <w:t>Pengguna yang sudah terdaftar dapat langsung login</w:t>
-      </w:r>
+        <w:t xml:space="preserve">Pengguna yang sudah terdaftar dapat langsung </w:t>
+      </w:r>
+      <w:proofErr w:type="spellStart"/>
+      <w:r>
+        <w:rPr>
+          <w:lang w:val="id-ID"/>
+        </w:rPr>
+        <w:t>login</w:t>
+      </w:r>
+      <w:proofErr w:type="spellEnd"/>
       <w:r>
         <w:rPr>
           <w:lang w:val="id-ID"/>
@@ -232,7 +422,21 @@
         <w:rPr>
           <w:lang w:val="id-ID"/>
         </w:rPr>
-        <w:t>Pengguna menambahkan game yang dipilih ke dalam keranjang belanja mereka.</w:t>
+        <w:t xml:space="preserve">Pengguna menambahkan </w:t>
+      </w:r>
+      <w:proofErr w:type="spellStart"/>
+      <w:r>
+        <w:rPr>
+          <w:lang w:val="id-ID"/>
+        </w:rPr>
+        <w:t>game</w:t>
+      </w:r>
+      <w:proofErr w:type="spellEnd"/>
+      <w:r>
+        <w:rPr>
+          <w:lang w:val="id-ID"/>
+        </w:rPr>
+        <w:t xml:space="preserve"> yang dipilih ke dalam keranjang belanja mereka.</w:t>
       </w:r>
     </w:p>
     <w:p>
@@ -250,31 +454,21 @@
         <w:rPr>
           <w:lang w:val="id-ID"/>
         </w:rPr>
-        <w:t>Pengguna dapat mengelola isi keranjang belanja, seperti menambah</w:t>
-      </w:r>
-      <w:r>
-        <w:rPr>
-          <w:lang w:val="id-ID"/>
-        </w:rPr>
-        <w:t xml:space="preserve"> atau</w:t>
-      </w:r>
-      <w:r>
-        <w:rPr>
-          <w:lang w:val="id-ID"/>
-        </w:rPr>
-        <w:t xml:space="preserve"> menghapus</w:t>
-      </w:r>
-      <w:r>
-        <w:rPr>
-          <w:lang w:val="id-ID"/>
-        </w:rPr>
-        <w:t xml:space="preserve"> </w:t>
-      </w:r>
-      <w:r>
-        <w:rPr>
-          <w:lang w:val="id-ID"/>
-        </w:rPr>
-        <w:t>game yang dibeli.</w:t>
+        <w:t xml:space="preserve">Pengguna dapat mengelola isi keranjang belanja, seperti menambah atau menghapus </w:t>
+      </w:r>
+      <w:proofErr w:type="spellStart"/>
+      <w:r>
+        <w:rPr>
+          <w:lang w:val="id-ID"/>
+        </w:rPr>
+        <w:t>game</w:t>
+      </w:r>
+      <w:proofErr w:type="spellEnd"/>
+      <w:r>
+        <w:rPr>
+          <w:lang w:val="id-ID"/>
+        </w:rPr>
+        <w:t xml:space="preserve"> yang dibeli.</w:t>
       </w:r>
     </w:p>
     <w:p>
@@ -304,7 +498,35 @@
         <w:rPr>
           <w:lang w:val="id-ID"/>
         </w:rPr>
-        <w:t xml:space="preserve"> checkout setelah selesai memilih game.</w:t>
+        <w:t xml:space="preserve"> </w:t>
+      </w:r>
+      <w:proofErr w:type="spellStart"/>
+      <w:r>
+        <w:rPr>
+          <w:lang w:val="id-ID"/>
+        </w:rPr>
+        <w:t>checkout</w:t>
+      </w:r>
+      <w:proofErr w:type="spellEnd"/>
+      <w:r>
+        <w:rPr>
+          <w:lang w:val="id-ID"/>
+        </w:rPr>
+        <w:t xml:space="preserve"> setelah selesai memilih </w:t>
+      </w:r>
+      <w:proofErr w:type="spellStart"/>
+      <w:r>
+        <w:rPr>
+          <w:lang w:val="id-ID"/>
+        </w:rPr>
+        <w:t>game</w:t>
+      </w:r>
+      <w:proofErr w:type="spellEnd"/>
+      <w:r>
+        <w:rPr>
+          <w:lang w:val="id-ID"/>
+        </w:rPr>
+        <w:t>.</w:t>
       </w:r>
     </w:p>
     <w:p>
@@ -328,8 +550,16 @@
         <w:rPr>
           <w:lang w:val="id-ID"/>
         </w:rPr>
-        <w:t>tombol checkout</w:t>
-      </w:r>
+        <w:t xml:space="preserve">tombol </w:t>
+      </w:r>
+      <w:proofErr w:type="spellStart"/>
+      <w:r>
+        <w:rPr>
+          <w:lang w:val="id-ID"/>
+        </w:rPr>
+        <w:t>checkout</w:t>
+      </w:r>
+      <w:proofErr w:type="spellEnd"/>
       <w:r>
         <w:rPr>
           <w:lang w:val="id-ID"/>
@@ -348,11 +578,19 @@
         </w:rPr>
         <w:t xml:space="preserve">, sistem memproses </w:t>
       </w:r>
-      <w:r>
-        <w:rPr>
-          <w:lang w:val="id-ID"/>
-        </w:rPr>
-        <w:t>invoice pesanan</w:t>
+      <w:proofErr w:type="spellStart"/>
+      <w:r>
+        <w:rPr>
+          <w:lang w:val="id-ID"/>
+        </w:rPr>
+        <w:t>invoice</w:t>
+      </w:r>
+      <w:proofErr w:type="spellEnd"/>
+      <w:r>
+        <w:rPr>
+          <w:lang w:val="id-ID"/>
+        </w:rPr>
+        <w:t xml:space="preserve"> pesanan</w:t>
       </w:r>
       <w:r>
         <w:rPr>
@@ -454,7 +692,21 @@
         <w:rPr>
           <w:lang w:val="id-ID"/>
         </w:rPr>
-        <w:t xml:space="preserve"> mengakses game </w:t>
+        <w:t xml:space="preserve"> mengakses </w:t>
+      </w:r>
+      <w:proofErr w:type="spellStart"/>
+      <w:r>
+        <w:rPr>
+          <w:lang w:val="id-ID"/>
+        </w:rPr>
+        <w:t>game</w:t>
+      </w:r>
+      <w:proofErr w:type="spellEnd"/>
+      <w:r>
+        <w:rPr>
+          <w:lang w:val="id-ID"/>
+        </w:rPr>
+        <w:t xml:space="preserve"> </w:t>
       </w:r>
       <w:r>
         <w:rPr>
@@ -487,7 +739,21 @@
           <w:lang w:val="id-ID"/>
         </w:rPr>
         <w:lastRenderedPageBreak/>
-        <w:t>Use Case Diagram</w:t>
+        <w:t xml:space="preserve">Use </w:t>
+      </w:r>
+      <w:proofErr w:type="spellStart"/>
+      <w:r>
+        <w:rPr>
+          <w:lang w:val="id-ID"/>
+        </w:rPr>
+        <w:t>Case</w:t>
+      </w:r>
+      <w:proofErr w:type="spellEnd"/>
+      <w:r>
+        <w:rPr>
+          <w:lang w:val="id-ID"/>
+        </w:rPr>
+        <w:t xml:space="preserve"> Diagram</w:t>
       </w:r>
     </w:p>
     <w:p>
@@ -510,7 +776,7 @@
                   <wp:posOffset>-1905</wp:posOffset>
                 </wp:positionH>
                 <wp:positionV relativeFrom="paragraph">
-                  <wp:posOffset>4356100</wp:posOffset>
+                  <wp:posOffset>4363720</wp:posOffset>
                 </wp:positionV>
                 <wp:extent cx="5031105" cy="635"/>
                 <wp:effectExtent l="0" t="0" r="0" b="0"/>
@@ -606,7 +872,21 @@
                               <w:rPr>
                                 <w:lang w:val="id-ID"/>
                               </w:rPr>
-                              <w:t>Use Case Diagram</w:t>
+                              <w:t xml:space="preserve">Use </w:t>
+                            </w:r>
+                            <w:proofErr w:type="spellStart"/>
+                            <w:r>
+                              <w:rPr>
+                                <w:lang w:val="id-ID"/>
+                              </w:rPr>
+                              <w:t>Case</w:t>
+                            </w:r>
+                            <w:proofErr w:type="spellEnd"/>
+                            <w:r>
+                              <w:rPr>
+                                <w:lang w:val="id-ID"/>
+                              </w:rPr>
+                              <w:t xml:space="preserve"> Diagram</w:t>
                             </w:r>
                           </w:p>
                         </w:txbxContent>
@@ -629,7 +909,7 @@
                 <v:stroke joinstyle="miter"/>
                 <v:path gradientshapeok="t" o:connecttype="rect"/>
               </v:shapetype>
-              <v:shape id="Text Box 1411492678" o:spid="_x0000_s1026" type="#_x0000_t202" style="position:absolute;left:0;text-align:left;margin-left:-.15pt;margin-top:343pt;width:396.15pt;height:.05pt;z-index:251726848;visibility:visible;mso-wrap-style:square;mso-wrap-distance-left:9pt;mso-wrap-distance-top:0;mso-wrap-distance-right:9pt;mso-wrap-distance-bottom:0;mso-position-horizontal:absolute;mso-position-horizontal-relative:text;mso-position-vertical:absolute;mso-position-vertical-relative:text;v-text-anchor:top" o:gfxdata="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" stroked="f">
+              <v:shape id="Text Box 1411492678" o:spid="_x0000_s1026" type="#_x0000_t202" style="position:absolute;left:0;text-align:left;margin-left:-.15pt;margin-top:343.6pt;width:396.15pt;height:.05pt;z-index:251726848;visibility:visible;mso-wrap-style:square;mso-wrap-distance-left:9pt;mso-wrap-distance-top:0;mso-wrap-distance-right:9pt;mso-wrap-distance-bottom:0;mso-position-horizontal:absolute;mso-position-horizontal-relative:text;mso-position-vertical:absolute;mso-position-vertical-relative:text;v-text-anchor:top" o:gfxdata="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" stroked="f">
                 <v:textbox style="mso-fit-shape-to-text:t" inset="0,0,0,0">
                   <w:txbxContent>
                     <w:p>
@@ -700,7 +980,21 @@
                         <w:rPr>
                           <w:lang w:val="id-ID"/>
                         </w:rPr>
-                        <w:t>Use Case Diagram</w:t>
+                        <w:t xml:space="preserve">Use </w:t>
+                      </w:r>
+                      <w:proofErr w:type="spellStart"/>
+                      <w:r>
+                        <w:rPr>
+                          <w:lang w:val="id-ID"/>
+                        </w:rPr>
+                        <w:t>Case</w:t>
+                      </w:r>
+                      <w:proofErr w:type="spellEnd"/>
+                      <w:r>
+                        <w:rPr>
+                          <w:lang w:val="id-ID"/>
+                        </w:rPr>
+                        <w:t xml:space="preserve"> Diagram</w:t>
                       </w:r>
                     </w:p>
                   </w:txbxContent>
@@ -719,7 +1013,7 @@
           <wp:inline distT="0" distB="0" distL="0" distR="0">
             <wp:extent cx="5400040" cy="4354195"/>
             <wp:effectExtent l="0" t="0" r="0" b="8255"/>
-            <wp:docPr id="1400635140" name="Picture 35"/>
+            <wp:docPr id="919287645" name="Picture 2"/>
             <wp:cNvGraphicFramePr>
               <a:graphicFrameLocks xmlns:a="http://schemas.openxmlformats.org/drawingml/2006/main" noChangeAspect="1"/>
             </wp:cNvGraphicFramePr>
@@ -727,7 +1021,7 @@
               <a:graphicData uri="http://schemas.openxmlformats.org/drawingml/2006/picture">
                 <pic:pic xmlns:pic="http://schemas.openxmlformats.org/drawingml/2006/picture">
                   <pic:nvPicPr>
-                    <pic:cNvPr id="1400635140" name="Picture 1400635140"/>
+                    <pic:cNvPr id="919287645" name="Picture 919287645"/>
                     <pic:cNvPicPr/>
                   </pic:nvPicPr>
                   <pic:blipFill>
@@ -778,14 +1072,30 @@
         <w:rPr>
           <w:lang w:val="id-ID"/>
         </w:rPr>
-        <w:t>Use Case</w:t>
-      </w:r>
-      <w:r>
-        <w:rPr>
-          <w:lang w:val="id-ID"/>
-        </w:rPr>
-        <w:t xml:space="preserve"> Description</w:t>
-      </w:r>
+        <w:t xml:space="preserve">Use </w:t>
+      </w:r>
+      <w:proofErr w:type="spellStart"/>
+      <w:r>
+        <w:rPr>
+          <w:lang w:val="id-ID"/>
+        </w:rPr>
+        <w:t>Case</w:t>
+      </w:r>
+      <w:proofErr w:type="spellEnd"/>
+      <w:r>
+        <w:rPr>
+          <w:lang w:val="id-ID"/>
+        </w:rPr>
+        <w:t xml:space="preserve"> </w:t>
+      </w:r>
+      <w:proofErr w:type="spellStart"/>
+      <w:r>
+        <w:rPr>
+          <w:lang w:val="id-ID"/>
+        </w:rPr>
+        <w:t>Description</w:t>
+      </w:r>
+      <w:proofErr w:type="spellEnd"/>
     </w:p>
     <w:p>
       <w:pPr>
@@ -806,6 +1116,7 @@
         </w:rPr>
         <w:t xml:space="preserve">pengguna jasa transportasi </w:t>
       </w:r>
+      <w:proofErr w:type="spellStart"/>
       <w:r>
         <w:rPr>
           <w:i/>
@@ -813,12 +1124,14 @@
         </w:rPr>
         <w:t>online</w:t>
       </w:r>
+      <w:proofErr w:type="spellEnd"/>
       <w:r>
         <w:rPr>
           <w:lang w:val="id-ID"/>
         </w:rPr>
         <w:t xml:space="preserve"> digunakan metode </w:t>
       </w:r>
+      <w:proofErr w:type="spellStart"/>
       <w:r>
         <w:rPr>
           <w:i/>
@@ -826,12 +1139,14 @@
         </w:rPr>
         <w:t>Analytic</w:t>
       </w:r>
+      <w:proofErr w:type="spellEnd"/>
       <w:r>
         <w:rPr>
           <w:lang w:val="id-ID"/>
         </w:rPr>
         <w:t xml:space="preserve"> </w:t>
       </w:r>
+      <w:proofErr w:type="spellStart"/>
       <w:r>
         <w:rPr>
           <w:i/>
@@ -839,12 +1154,14 @@
         </w:rPr>
         <w:t>Hierarchy</w:t>
       </w:r>
+      <w:proofErr w:type="spellEnd"/>
       <w:r>
         <w:rPr>
           <w:lang w:val="id-ID"/>
         </w:rPr>
         <w:t xml:space="preserve"> </w:t>
       </w:r>
+      <w:proofErr w:type="spellStart"/>
       <w:r>
         <w:rPr>
           <w:i/>
@@ -852,6 +1169,7 @@
         </w:rPr>
         <w:t>Process</w:t>
       </w:r>
+      <w:proofErr w:type="spellEnd"/>
       <w:r>
         <w:rPr>
           <w:lang w:val="id-ID"/>
@@ -874,13 +1192,55 @@
         <w:rPr>
           <w:lang w:val="id-ID"/>
         </w:rPr>
-        <w:t>menguraikan masalah multi-faktor atau multi-kriteria yang kompleks men</w:t>
-      </w:r>
-      <w:r>
-        <w:rPr>
-          <w:lang w:val="id-ID"/>
-        </w:rPr>
-        <w:t>jadi suatu hierarki (Saaty, 19</w:t>
+        <w:t xml:space="preserve">menguraikan masalah </w:t>
+      </w:r>
+      <w:proofErr w:type="spellStart"/>
+      <w:r>
+        <w:rPr>
+          <w:lang w:val="id-ID"/>
+        </w:rPr>
+        <w:t>multi</w:t>
+      </w:r>
+      <w:proofErr w:type="spellEnd"/>
+      <w:r>
+        <w:rPr>
+          <w:lang w:val="id-ID"/>
+        </w:rPr>
+        <w:t xml:space="preserve">-faktor atau </w:t>
+      </w:r>
+      <w:proofErr w:type="spellStart"/>
+      <w:r>
+        <w:rPr>
+          <w:lang w:val="id-ID"/>
+        </w:rPr>
+        <w:t>multi</w:t>
+      </w:r>
+      <w:proofErr w:type="spellEnd"/>
+      <w:r>
+        <w:rPr>
+          <w:lang w:val="id-ID"/>
+        </w:rPr>
+        <w:t>-kriteria yang kompleks men</w:t>
+      </w:r>
+      <w:r>
+        <w:rPr>
+          <w:lang w:val="id-ID"/>
+        </w:rPr>
+        <w:t>jadi suatu hierarki (</w:t>
+      </w:r>
+      <w:proofErr w:type="spellStart"/>
+      <w:r>
+        <w:rPr>
+          <w:lang w:val="id-ID"/>
+        </w:rPr>
+        <w:t>Saaty</w:t>
+      </w:r>
+      <w:proofErr w:type="spellEnd"/>
+      <w:r>
+        <w:rPr>
+          <w:lang w:val="id-ID"/>
+        </w:rPr>
+        <w:t>, 19</w:t>
       </w:r>
       <w:r>
         <w:rPr>
@@ -1249,7 +1609,51 @@
                 <w:szCs w:val="24"/>
                 <w:lang w:val="id-ID"/>
               </w:rPr>
-              <w:t>Elemen yang sama pentingnya dibanding dengan elemen yang lain (Equal importance).</w:t>
+              <w:t>Elemen yang sama pentingnya dibanding dengan elemen yang lain (</w:t>
+            </w:r>
+            <w:proofErr w:type="spellStart"/>
+            <w:r>
+              <w:rPr>
+                <w:rFonts w:eastAsia="Times New Roman" w:cs="Times New Roman"/>
+                <w:color w:val="000000"/>
+                <w:sz w:val="20"/>
+                <w:szCs w:val="24"/>
+                <w:lang w:val="id-ID"/>
+              </w:rPr>
+              <w:t>Equal</w:t>
+            </w:r>
+            <w:proofErr w:type="spellEnd"/>
+            <w:r>
+              <w:rPr>
+                <w:rFonts w:eastAsia="Times New Roman" w:cs="Times New Roman"/>
+                <w:color w:val="000000"/>
+                <w:sz w:val="20"/>
+                <w:szCs w:val="24"/>
+                <w:lang w:val="id-ID"/>
+              </w:rPr>
+              <w:t xml:space="preserve"> </w:t>
+            </w:r>
+            <w:proofErr w:type="spellStart"/>
+            <w:r>
+              <w:rPr>
+                <w:rFonts w:eastAsia="Times New Roman" w:cs="Times New Roman"/>
+                <w:color w:val="000000"/>
+                <w:sz w:val="20"/>
+                <w:szCs w:val="24"/>
+                <w:lang w:val="id-ID"/>
+              </w:rPr>
+              <w:t>importance</w:t>
+            </w:r>
+            <w:proofErr w:type="spellEnd"/>
+            <w:r>
+              <w:rPr>
+                <w:rFonts w:eastAsia="Times New Roman" w:cs="Times New Roman"/>
+                <w:color w:val="000000"/>
+                <w:sz w:val="20"/>
+                <w:szCs w:val="24"/>
+                <w:lang w:val="id-ID"/>
+              </w:rPr>
+              <w:t>).</w:t>
             </w:r>
           </w:p>
         </w:tc>
@@ -1364,7 +1768,73 @@
                 <w:szCs w:val="24"/>
                 <w:lang w:val="id-ID"/>
               </w:rPr>
-              <w:t>Elemen yang satu sedikit lebih penting dari pada elemen yang lain (Moderate more importance).</w:t>
+              <w:t>Elemen yang satu sedikit lebih penting dari pada elemen yang lain (</w:t>
+            </w:r>
+            <w:proofErr w:type="spellStart"/>
+            <w:r>
+              <w:rPr>
+                <w:rFonts w:eastAsia="Times New Roman" w:cs="Times New Roman"/>
+                <w:color w:val="000000"/>
+                <w:sz w:val="20"/>
+                <w:szCs w:val="24"/>
+                <w:lang w:val="id-ID"/>
+              </w:rPr>
+              <w:t>Moderate</w:t>
+            </w:r>
+            <w:proofErr w:type="spellEnd"/>
+            <w:r>
+              <w:rPr>
+                <w:rFonts w:eastAsia="Times New Roman" w:cs="Times New Roman"/>
+                <w:color w:val="000000"/>
+                <w:sz w:val="20"/>
+                <w:szCs w:val="24"/>
+                <w:lang w:val="id-ID"/>
+              </w:rPr>
+              <w:t xml:space="preserve"> </w:t>
+            </w:r>
+            <w:proofErr w:type="spellStart"/>
+            <w:r>
+              <w:rPr>
+                <w:rFonts w:eastAsia="Times New Roman" w:cs="Times New Roman"/>
+                <w:color w:val="000000"/>
+                <w:sz w:val="20"/>
+                <w:szCs w:val="24"/>
+                <w:lang w:val="id-ID"/>
+              </w:rPr>
+              <w:t>more</w:t>
+            </w:r>
+            <w:proofErr w:type="spellEnd"/>
+            <w:r>
+              <w:rPr>
+                <w:rFonts w:eastAsia="Times New Roman" w:cs="Times New Roman"/>
+                <w:color w:val="000000"/>
+                <w:sz w:val="20"/>
+                <w:szCs w:val="24"/>
+                <w:lang w:val="id-ID"/>
+              </w:rPr>
+              <w:t xml:space="preserve"> </w:t>
+            </w:r>
+            <w:proofErr w:type="spellStart"/>
+            <w:r>
+              <w:rPr>
+                <w:rFonts w:eastAsia="Times New Roman" w:cs="Times New Roman"/>
+                <w:color w:val="000000"/>
+                <w:sz w:val="20"/>
+                <w:szCs w:val="24"/>
+                <w:lang w:val="id-ID"/>
+              </w:rPr>
+              <w:t>importance</w:t>
+            </w:r>
+            <w:proofErr w:type="spellEnd"/>
+            <w:r>
+              <w:rPr>
+                <w:rFonts w:eastAsia="Times New Roman" w:cs="Times New Roman"/>
+                <w:color w:val="000000"/>
+                <w:sz w:val="20"/>
+                <w:szCs w:val="24"/>
+                <w:lang w:val="id-ID"/>
+              </w:rPr>
+              <w:t>).</w:t>
             </w:r>
           </w:p>
         </w:tc>
@@ -1480,7 +1950,95 @@
                 <w:szCs w:val="24"/>
                 <w:lang w:val="id-ID"/>
               </w:rPr>
-              <w:t>Elemen yang satu jelas lebih penting daripada elemen lain (Essential, Strong more importance).</w:t>
+              <w:t>Elemen yang satu jelas lebih penting daripada elemen lain (</w:t>
+            </w:r>
+            <w:proofErr w:type="spellStart"/>
+            <w:r>
+              <w:rPr>
+                <w:rFonts w:eastAsia="Times New Roman" w:cs="Times New Roman"/>
+                <w:color w:val="000000"/>
+                <w:sz w:val="20"/>
+                <w:szCs w:val="24"/>
+                <w:lang w:val="id-ID"/>
+              </w:rPr>
+              <w:t>Essential</w:t>
+            </w:r>
+            <w:proofErr w:type="spellEnd"/>
+            <w:r>
+              <w:rPr>
+                <w:rFonts w:eastAsia="Times New Roman" w:cs="Times New Roman"/>
+                <w:color w:val="000000"/>
+                <w:sz w:val="20"/>
+                <w:szCs w:val="24"/>
+                <w:lang w:val="id-ID"/>
+              </w:rPr>
+              <w:t xml:space="preserve">, </w:t>
+            </w:r>
+            <w:proofErr w:type="spellStart"/>
+            <w:r>
+              <w:rPr>
+                <w:rFonts w:eastAsia="Times New Roman" w:cs="Times New Roman"/>
+                <w:color w:val="000000"/>
+                <w:sz w:val="20"/>
+                <w:szCs w:val="24"/>
+                <w:lang w:val="id-ID"/>
+              </w:rPr>
+              <w:t>Strong</w:t>
+            </w:r>
+            <w:proofErr w:type="spellEnd"/>
+            <w:r>
+              <w:rPr>
+                <w:rFonts w:eastAsia="Times New Roman" w:cs="Times New Roman"/>
+                <w:color w:val="000000"/>
+                <w:sz w:val="20"/>
+                <w:szCs w:val="24"/>
+                <w:lang w:val="id-ID"/>
+              </w:rPr>
+              <w:t xml:space="preserve"> </w:t>
+            </w:r>
+            <w:proofErr w:type="spellStart"/>
+            <w:r>
+              <w:rPr>
+                <w:rFonts w:eastAsia="Times New Roman" w:cs="Times New Roman"/>
+                <w:color w:val="000000"/>
+                <w:sz w:val="20"/>
+                <w:szCs w:val="24"/>
+                <w:lang w:val="id-ID"/>
+              </w:rPr>
+              <w:t>more</w:t>
+            </w:r>
+            <w:proofErr w:type="spellEnd"/>
+            <w:r>
+              <w:rPr>
+                <w:rFonts w:eastAsia="Times New Roman" w:cs="Times New Roman"/>
+                <w:color w:val="000000"/>
+                <w:sz w:val="20"/>
+                <w:szCs w:val="24"/>
+                <w:lang w:val="id-ID"/>
+              </w:rPr>
+              <w:t xml:space="preserve"> </w:t>
+            </w:r>
+            <w:proofErr w:type="spellStart"/>
+            <w:r>
+              <w:rPr>
+                <w:rFonts w:eastAsia="Times New Roman" w:cs="Times New Roman"/>
+                <w:color w:val="000000"/>
+                <w:sz w:val="20"/>
+                <w:szCs w:val="24"/>
+                <w:lang w:val="id-ID"/>
+              </w:rPr>
+              <w:t>importance</w:t>
+            </w:r>
+            <w:proofErr w:type="spellEnd"/>
+            <w:r>
+              <w:rPr>
+                <w:rFonts w:eastAsia="Times New Roman" w:cs="Times New Roman"/>
+                <w:color w:val="000000"/>
+                <w:sz w:val="20"/>
+                <w:szCs w:val="24"/>
+                <w:lang w:val="id-ID"/>
+              </w:rPr>
+              <w:t>).</w:t>
             </w:r>
           </w:p>
         </w:tc>
@@ -1516,7 +2074,29 @@
                 <w:szCs w:val="24"/>
                 <w:lang w:val="id-ID"/>
               </w:rPr>
-              <w:t>Pengalaman menunjukan secara kuat memihak pada satu elemen.</w:t>
+              <w:t xml:space="preserve">Pengalaman </w:t>
+            </w:r>
+            <w:proofErr w:type="spellStart"/>
+            <w:r>
+              <w:rPr>
+                <w:rFonts w:eastAsia="Times New Roman" w:cs="Times New Roman"/>
+                <w:color w:val="000000"/>
+                <w:sz w:val="20"/>
+                <w:szCs w:val="24"/>
+                <w:lang w:val="id-ID"/>
+              </w:rPr>
+              <w:t>menunjukan</w:t>
+            </w:r>
+            <w:proofErr w:type="spellEnd"/>
+            <w:r>
+              <w:rPr>
+                <w:rFonts w:eastAsia="Times New Roman" w:cs="Times New Roman"/>
+                <w:color w:val="000000"/>
+                <w:sz w:val="20"/>
+                <w:szCs w:val="24"/>
+                <w:lang w:val="id-ID"/>
+              </w:rPr>
+              <w:t xml:space="preserve"> secara kuat memihak pada satu elemen.</w:t>
             </w:r>
           </w:p>
         </w:tc>
@@ -1595,7 +2175,51 @@
                 <w:szCs w:val="24"/>
                 <w:lang w:val="id-ID"/>
               </w:rPr>
-              <w:t>Elemen yang satu sangat jelas lebih penting daripada elemen yang lain (Demonstrated importance).</w:t>
+              <w:t>Elemen yang satu sangat jelas lebih penting daripada elemen yang lain (</w:t>
+            </w:r>
+            <w:proofErr w:type="spellStart"/>
+            <w:r>
+              <w:rPr>
+                <w:rFonts w:eastAsia="Times New Roman" w:cs="Times New Roman"/>
+                <w:color w:val="000000"/>
+                <w:sz w:val="20"/>
+                <w:szCs w:val="24"/>
+                <w:lang w:val="id-ID"/>
+              </w:rPr>
+              <w:t>Demonstrated</w:t>
+            </w:r>
+            <w:proofErr w:type="spellEnd"/>
+            <w:r>
+              <w:rPr>
+                <w:rFonts w:eastAsia="Times New Roman" w:cs="Times New Roman"/>
+                <w:color w:val="000000"/>
+                <w:sz w:val="20"/>
+                <w:szCs w:val="24"/>
+                <w:lang w:val="id-ID"/>
+              </w:rPr>
+              <w:t xml:space="preserve"> </w:t>
+            </w:r>
+            <w:proofErr w:type="spellStart"/>
+            <w:r>
+              <w:rPr>
+                <w:rFonts w:eastAsia="Times New Roman" w:cs="Times New Roman"/>
+                <w:color w:val="000000"/>
+                <w:sz w:val="20"/>
+                <w:szCs w:val="24"/>
+                <w:lang w:val="id-ID"/>
+              </w:rPr>
+              <w:t>importance</w:t>
+            </w:r>
+            <w:proofErr w:type="spellEnd"/>
+            <w:r>
+              <w:rPr>
+                <w:rFonts w:eastAsia="Times New Roman" w:cs="Times New Roman"/>
+                <w:color w:val="000000"/>
+                <w:sz w:val="20"/>
+                <w:szCs w:val="24"/>
+                <w:lang w:val="id-ID"/>
+              </w:rPr>
+              <w:t>).</w:t>
             </w:r>
           </w:p>
         </w:tc>
@@ -1631,7 +2255,51 @@
                 <w:szCs w:val="24"/>
                 <w:lang w:val="id-ID"/>
               </w:rPr>
-              <w:t>Pengalaman menunjukan secara kuat disukai dan dominannya terlihat dalam praktek.</w:t>
+              <w:t xml:space="preserve">Pengalaman </w:t>
+            </w:r>
+            <w:proofErr w:type="spellStart"/>
+            <w:r>
+              <w:rPr>
+                <w:rFonts w:eastAsia="Times New Roman" w:cs="Times New Roman"/>
+                <w:color w:val="000000"/>
+                <w:sz w:val="20"/>
+                <w:szCs w:val="24"/>
+                <w:lang w:val="id-ID"/>
+              </w:rPr>
+              <w:t>menunjukan</w:t>
+            </w:r>
+            <w:proofErr w:type="spellEnd"/>
+            <w:r>
+              <w:rPr>
+                <w:rFonts w:eastAsia="Times New Roman" w:cs="Times New Roman"/>
+                <w:color w:val="000000"/>
+                <w:sz w:val="20"/>
+                <w:szCs w:val="24"/>
+                <w:lang w:val="id-ID"/>
+              </w:rPr>
+              <w:t xml:space="preserve"> secara kuat disukai dan dominannya terlihat dalam </w:t>
+            </w:r>
+            <w:proofErr w:type="spellStart"/>
+            <w:r>
+              <w:rPr>
+                <w:rFonts w:eastAsia="Times New Roman" w:cs="Times New Roman"/>
+                <w:color w:val="000000"/>
+                <w:sz w:val="20"/>
+                <w:szCs w:val="24"/>
+                <w:lang w:val="id-ID"/>
+              </w:rPr>
+              <w:t>praktek</w:t>
+            </w:r>
+            <w:proofErr w:type="spellEnd"/>
+            <w:r>
+              <w:rPr>
+                <w:rFonts w:eastAsia="Times New Roman" w:cs="Times New Roman"/>
+                <w:color w:val="000000"/>
+                <w:sz w:val="20"/>
+                <w:szCs w:val="24"/>
+                <w:lang w:val="id-ID"/>
+              </w:rPr>
+              <w:t>.</w:t>
             </w:r>
           </w:p>
         </w:tc>
@@ -1894,7 +2562,95 @@
                 <w:szCs w:val="24"/>
                 <w:lang w:val="id-ID"/>
               </w:rPr>
-              <w:t>Elemen yang satu mutlak lebih penting dari elemen yg lain (Absolutely more importance).</w:t>
+              <w:t xml:space="preserve">Elemen yang satu mutlak lebih penting dari elemen </w:t>
+            </w:r>
+            <w:proofErr w:type="spellStart"/>
+            <w:r>
+              <w:rPr>
+                <w:rFonts w:eastAsia="Times New Roman" w:cs="Times New Roman"/>
+                <w:color w:val="000000"/>
+                <w:sz w:val="20"/>
+                <w:szCs w:val="24"/>
+                <w:lang w:val="id-ID"/>
+              </w:rPr>
+              <w:t>yg</w:t>
+            </w:r>
+            <w:proofErr w:type="spellEnd"/>
+            <w:r>
+              <w:rPr>
+                <w:rFonts w:eastAsia="Times New Roman" w:cs="Times New Roman"/>
+                <w:color w:val="000000"/>
+                <w:sz w:val="20"/>
+                <w:szCs w:val="24"/>
+                <w:lang w:val="id-ID"/>
+              </w:rPr>
+              <w:t xml:space="preserve"> lain (</w:t>
+            </w:r>
+            <w:proofErr w:type="spellStart"/>
+            <w:r>
+              <w:rPr>
+                <w:rFonts w:eastAsia="Times New Roman" w:cs="Times New Roman"/>
+                <w:color w:val="000000"/>
+                <w:sz w:val="20"/>
+                <w:szCs w:val="24"/>
+                <w:lang w:val="id-ID"/>
+              </w:rPr>
+              <w:t>Absolutely</w:t>
+            </w:r>
+            <w:proofErr w:type="spellEnd"/>
+            <w:r>
+              <w:rPr>
+                <w:rFonts w:eastAsia="Times New Roman" w:cs="Times New Roman"/>
+                <w:color w:val="000000"/>
+                <w:sz w:val="20"/>
+                <w:szCs w:val="24"/>
+                <w:lang w:val="id-ID"/>
+              </w:rPr>
+              <w:t xml:space="preserve"> </w:t>
+            </w:r>
+            <w:proofErr w:type="spellStart"/>
+            <w:r>
+              <w:rPr>
+                <w:rFonts w:eastAsia="Times New Roman" w:cs="Times New Roman"/>
+                <w:color w:val="000000"/>
+                <w:sz w:val="20"/>
+                <w:szCs w:val="24"/>
+                <w:lang w:val="id-ID"/>
+              </w:rPr>
+              <w:t>more</w:t>
+            </w:r>
+            <w:proofErr w:type="spellEnd"/>
+            <w:r>
+              <w:rPr>
+                <w:rFonts w:eastAsia="Times New Roman" w:cs="Times New Roman"/>
+                <w:color w:val="000000"/>
+                <w:sz w:val="20"/>
+                <w:szCs w:val="24"/>
+                <w:lang w:val="id-ID"/>
+              </w:rPr>
+              <w:t xml:space="preserve"> </w:t>
+            </w:r>
+            <w:proofErr w:type="spellStart"/>
+            <w:r>
+              <w:rPr>
+                <w:rFonts w:eastAsia="Times New Roman" w:cs="Times New Roman"/>
+                <w:color w:val="000000"/>
+                <w:sz w:val="20"/>
+                <w:szCs w:val="24"/>
+                <w:lang w:val="id-ID"/>
+              </w:rPr>
+              <w:t>importance</w:t>
+            </w:r>
+            <w:proofErr w:type="spellEnd"/>
+            <w:r>
+              <w:rPr>
+                <w:rFonts w:eastAsia="Times New Roman" w:cs="Times New Roman"/>
+                <w:color w:val="000000"/>
+                <w:sz w:val="20"/>
+                <w:szCs w:val="24"/>
+                <w:lang w:val="id-ID"/>
+              </w:rPr>
+              <w:t>).</w:t>
             </w:r>
           </w:p>
         </w:tc>
@@ -1930,7 +2686,29 @@
                 <w:szCs w:val="24"/>
                 <w:lang w:val="id-ID"/>
               </w:rPr>
-              <w:t>Pengalaman menunjukan satu elemen sangat jelas lebih penting.</w:t>
+              <w:t xml:space="preserve">Pengalaman </w:t>
+            </w:r>
+            <w:proofErr w:type="spellStart"/>
+            <w:r>
+              <w:rPr>
+                <w:rFonts w:eastAsia="Times New Roman" w:cs="Times New Roman"/>
+                <w:color w:val="000000"/>
+                <w:sz w:val="20"/>
+                <w:szCs w:val="24"/>
+                <w:lang w:val="id-ID"/>
+              </w:rPr>
+              <w:t>menunjukan</w:t>
+            </w:r>
+            <w:proofErr w:type="spellEnd"/>
+            <w:r>
+              <w:rPr>
+                <w:rFonts w:eastAsia="Times New Roman" w:cs="Times New Roman"/>
+                <w:color w:val="000000"/>
+                <w:sz w:val="20"/>
+                <w:szCs w:val="24"/>
+                <w:lang w:val="id-ID"/>
+              </w:rPr>
+              <w:t xml:space="preserve"> satu elemen sangat jelas lebih penting.</w:t>
             </w:r>
           </w:p>
         </w:tc>
@@ -2009,7 +2787,29 @@
                 <w:szCs w:val="24"/>
                 <w:lang w:val="id-ID"/>
               </w:rPr>
-              <w:t>Apabila ragu-ragu antara dua nilai ruang berdekatan (grey area).</w:t>
+              <w:t>Apabila ragu-ragu antara dua nilai ruang berdekatan (</w:t>
+            </w:r>
+            <w:proofErr w:type="spellStart"/>
+            <w:r>
+              <w:rPr>
+                <w:rFonts w:eastAsia="Times New Roman" w:cs="Times New Roman"/>
+                <w:color w:val="000000"/>
+                <w:sz w:val="20"/>
+                <w:szCs w:val="24"/>
+                <w:lang w:val="id-ID"/>
+              </w:rPr>
+              <w:t>grey</w:t>
+            </w:r>
+            <w:proofErr w:type="spellEnd"/>
+            <w:r>
+              <w:rPr>
+                <w:rFonts w:eastAsia="Times New Roman" w:cs="Times New Roman"/>
+                <w:color w:val="000000"/>
+                <w:sz w:val="20"/>
+                <w:szCs w:val="24"/>
+                <w:lang w:val="id-ID"/>
+              </w:rPr>
+              <w:t xml:space="preserve"> area).</w:t>
             </w:r>
           </w:p>
         </w:tc>
@@ -2299,7 +3099,15 @@
           <w:rFonts w:cs="Times New Roman"/>
           <w:lang w:val="id-ID"/>
         </w:rPr>
-        <w:t xml:space="preserve"> λ</w:t>
+        <w:t xml:space="preserve"> </w:t>
+      </w:r>
+      <w:proofErr w:type="spellStart"/>
+      <w:r>
+        <w:rPr>
+          <w:rFonts w:cs="Times New Roman"/>
+          <w:lang w:val="id-ID"/>
+        </w:rPr>
+        <w:t>λ</w:t>
       </w:r>
       <w:r>
         <w:rPr>
@@ -2308,6 +3116,7 @@
         </w:rPr>
         <w:t>n</w:t>
       </w:r>
+      <w:proofErr w:type="spellEnd"/>
       <w:r>
         <w:rPr>
           <w:lang w:val="id-ID"/>
@@ -2913,7 +3722,21 @@
         <w:rPr>
           <w:lang w:val="id-ID"/>
         </w:rPr>
-        <w:t xml:space="preserve"> Random Index</w:t>
+        <w:t xml:space="preserve"> </w:t>
+      </w:r>
+      <w:proofErr w:type="spellStart"/>
+      <w:r>
+        <w:rPr>
+          <w:lang w:val="id-ID"/>
+        </w:rPr>
+        <w:t>Random</w:t>
+      </w:r>
+      <w:proofErr w:type="spellEnd"/>
+      <w:r>
+        <w:rPr>
+          <w:lang w:val="id-ID"/>
+        </w:rPr>
+        <w:t xml:space="preserve"> Index</w:t>
       </w:r>
     </w:p>
     <w:tbl>
@@ -3806,7 +4629,25 @@
           <w:szCs w:val="20"/>
           <w:lang w:val="id-ID"/>
         </w:rPr>
-        <w:t>Sumber: Saaty, 1986.</w:t>
+        <w:t xml:space="preserve">Sumber: </w:t>
+      </w:r>
+      <w:proofErr w:type="spellStart"/>
+      <w:r>
+        <w:rPr>
+          <w:sz w:val="20"/>
+          <w:szCs w:val="20"/>
+          <w:lang w:val="id-ID"/>
+        </w:rPr>
+        <w:t>Saaty</w:t>
+      </w:r>
+      <w:proofErr w:type="spellEnd"/>
+      <w:r>
+        <w:rPr>
+          <w:sz w:val="20"/>
+          <w:szCs w:val="20"/>
+          <w:lang w:val="id-ID"/>
+        </w:rPr>
+        <w:t>, 1986.</w:t>
       </w:r>
     </w:p>
     <w:p>
@@ -3816,11 +4657,19 @@
           <w:lang w:val="id-ID"/>
         </w:rPr>
       </w:pPr>
-      <w:r>
-        <w:rPr>
-          <w:lang w:val="id-ID"/>
-        </w:rPr>
-        <w:t>Activity Diagram</w:t>
+      <w:proofErr w:type="spellStart"/>
+      <w:r>
+        <w:rPr>
+          <w:lang w:val="id-ID"/>
+        </w:rPr>
+        <w:t>Activity</w:t>
+      </w:r>
+      <w:proofErr w:type="spellEnd"/>
+      <w:r>
+        <w:rPr>
+          <w:lang w:val="id-ID"/>
+        </w:rPr>
+        <w:t xml:space="preserve"> Diagram</w:t>
       </w:r>
     </w:p>
     <w:p>
@@ -4305,7 +5154,73 @@
                 <w:szCs w:val="24"/>
                 <w:lang w:val="id-ID"/>
               </w:rPr>
-              <w:t>Aplikasi Metode Analytical Hierarchy Process (AHP) Dalam Prioritas Penanganan Jalan Kabupaten.</w:t>
+              <w:t xml:space="preserve">Aplikasi Metode </w:t>
+            </w:r>
+            <w:proofErr w:type="spellStart"/>
+            <w:r>
+              <w:rPr>
+                <w:rFonts w:eastAsia="Times New Roman" w:cs="Times New Roman"/>
+                <w:color w:val="000000"/>
+                <w:sz w:val="20"/>
+                <w:szCs w:val="24"/>
+                <w:lang w:val="id-ID"/>
+              </w:rPr>
+              <w:t>Analytical</w:t>
+            </w:r>
+            <w:proofErr w:type="spellEnd"/>
+            <w:r>
+              <w:rPr>
+                <w:rFonts w:eastAsia="Times New Roman" w:cs="Times New Roman"/>
+                <w:color w:val="000000"/>
+                <w:sz w:val="20"/>
+                <w:szCs w:val="24"/>
+                <w:lang w:val="id-ID"/>
+              </w:rPr>
+              <w:t xml:space="preserve"> </w:t>
+            </w:r>
+            <w:proofErr w:type="spellStart"/>
+            <w:r>
+              <w:rPr>
+                <w:rFonts w:eastAsia="Times New Roman" w:cs="Times New Roman"/>
+                <w:color w:val="000000"/>
+                <w:sz w:val="20"/>
+                <w:szCs w:val="24"/>
+                <w:lang w:val="id-ID"/>
+              </w:rPr>
+              <w:t>Hierarchy</w:t>
+            </w:r>
+            <w:proofErr w:type="spellEnd"/>
+            <w:r>
+              <w:rPr>
+                <w:rFonts w:eastAsia="Times New Roman" w:cs="Times New Roman"/>
+                <w:color w:val="000000"/>
+                <w:sz w:val="20"/>
+                <w:szCs w:val="24"/>
+                <w:lang w:val="id-ID"/>
+              </w:rPr>
+              <w:t xml:space="preserve"> </w:t>
+            </w:r>
+            <w:proofErr w:type="spellStart"/>
+            <w:r>
+              <w:rPr>
+                <w:rFonts w:eastAsia="Times New Roman" w:cs="Times New Roman"/>
+                <w:color w:val="000000"/>
+                <w:sz w:val="20"/>
+                <w:szCs w:val="24"/>
+                <w:lang w:val="id-ID"/>
+              </w:rPr>
+              <w:t>Process</w:t>
+            </w:r>
+            <w:proofErr w:type="spellEnd"/>
+            <w:r>
+              <w:rPr>
+                <w:rFonts w:eastAsia="Times New Roman" w:cs="Times New Roman"/>
+                <w:color w:val="000000"/>
+                <w:sz w:val="20"/>
+                <w:szCs w:val="24"/>
+                <w:lang w:val="id-ID"/>
+              </w:rPr>
+              <w:t xml:space="preserve"> (AHP) Dalam Prioritas Penanganan Jalan Kabupaten.</w:t>
             </w:r>
           </w:p>
         </w:tc>
@@ -4343,6 +5258,7 @@
               </w:rPr>
               <w:t xml:space="preserve">Metode </w:t>
             </w:r>
+            <w:proofErr w:type="spellStart"/>
             <w:r>
               <w:rPr>
                 <w:rFonts w:eastAsia="Times New Roman" w:cs="Times New Roman"/>
@@ -4355,6 +5271,7 @@
               </w:rPr>
               <w:t>Anatytical</w:t>
             </w:r>
+            <w:proofErr w:type="spellEnd"/>
             <w:r>
               <w:rPr>
                 <w:rFonts w:eastAsia="Times New Roman" w:cs="Times New Roman"/>
@@ -4365,6 +5282,7 @@
               </w:rPr>
               <w:t xml:space="preserve"> </w:t>
             </w:r>
+            <w:proofErr w:type="spellStart"/>
             <w:r>
               <w:rPr>
                 <w:rFonts w:eastAsia="Times New Roman" w:cs="Times New Roman"/>
@@ -4377,6 +5295,7 @@
               </w:rPr>
               <w:t>Hierarchy</w:t>
             </w:r>
+            <w:proofErr w:type="spellEnd"/>
             <w:r>
               <w:rPr>
                 <w:rFonts w:eastAsia="Times New Roman" w:cs="Times New Roman"/>
@@ -4387,6 +5306,7 @@
               </w:rPr>
               <w:t xml:space="preserve"> </w:t>
             </w:r>
+            <w:proofErr w:type="spellStart"/>
             <w:r>
               <w:rPr>
                 <w:rFonts w:eastAsia="Times New Roman" w:cs="Times New Roman"/>
@@ -4399,6 +5319,7 @@
               </w:rPr>
               <w:t>Process</w:t>
             </w:r>
+            <w:proofErr w:type="spellEnd"/>
           </w:p>
         </w:tc>
         <w:tc>
@@ -4608,6 +5529,7 @@
               </w:rPr>
               <w:t xml:space="preserve">Metode </w:t>
             </w:r>
+            <w:proofErr w:type="spellStart"/>
             <w:r>
               <w:rPr>
                 <w:rFonts w:eastAsia="Times New Roman" w:cs="Times New Roman"/>
@@ -4620,6 +5542,7 @@
               </w:rPr>
               <w:t>Anatytical</w:t>
             </w:r>
+            <w:proofErr w:type="spellEnd"/>
             <w:r>
               <w:rPr>
                 <w:rFonts w:eastAsia="Times New Roman" w:cs="Times New Roman"/>
@@ -4630,6 +5553,7 @@
               </w:rPr>
               <w:t xml:space="preserve"> </w:t>
             </w:r>
+            <w:proofErr w:type="spellStart"/>
             <w:r>
               <w:rPr>
                 <w:rFonts w:eastAsia="Times New Roman" w:cs="Times New Roman"/>
@@ -4642,6 +5566,7 @@
               </w:rPr>
               <w:t>Hierarchy</w:t>
             </w:r>
+            <w:proofErr w:type="spellEnd"/>
             <w:r>
               <w:rPr>
                 <w:rFonts w:eastAsia="Times New Roman" w:cs="Times New Roman"/>
@@ -4652,6 +5577,7 @@
               </w:rPr>
               <w:t xml:space="preserve"> </w:t>
             </w:r>
+            <w:proofErr w:type="spellStart"/>
             <w:r>
               <w:rPr>
                 <w:rFonts w:eastAsia="Times New Roman" w:cs="Times New Roman"/>
@@ -4664,6 +5590,7 @@
               </w:rPr>
               <w:t>Process</w:t>
             </w:r>
+            <w:proofErr w:type="spellEnd"/>
             <w:r>
               <w:rPr>
                 <w:rFonts w:eastAsia="Times New Roman" w:cs="Times New Roman"/>
@@ -4674,6 +5601,7 @@
               </w:rPr>
               <w:t xml:space="preserve"> dan Metode </w:t>
             </w:r>
+            <w:proofErr w:type="spellStart"/>
             <w:r>
               <w:rPr>
                 <w:rFonts w:eastAsia="Times New Roman" w:cs="Times New Roman"/>
@@ -4686,6 +5614,7 @@
               </w:rPr>
               <w:t>Technic</w:t>
             </w:r>
+            <w:proofErr w:type="spellEnd"/>
             <w:r>
               <w:rPr>
                 <w:rFonts w:eastAsia="Times New Roman" w:cs="Times New Roman"/>
@@ -4696,6 +5625,7 @@
               </w:rPr>
               <w:t xml:space="preserve"> </w:t>
             </w:r>
+            <w:proofErr w:type="spellStart"/>
             <w:r>
               <w:rPr>
                 <w:rFonts w:eastAsia="Times New Roman" w:cs="Times New Roman"/>
@@ -4708,6 +5638,7 @@
               </w:rPr>
               <w:t>for</w:t>
             </w:r>
+            <w:proofErr w:type="spellEnd"/>
             <w:r>
               <w:rPr>
                 <w:rFonts w:eastAsia="Times New Roman" w:cs="Times New Roman"/>
@@ -4740,6 +5671,7 @@
               </w:rPr>
               <w:t xml:space="preserve"> </w:t>
             </w:r>
+            <w:proofErr w:type="spellStart"/>
             <w:r>
               <w:rPr>
                 <w:rFonts w:eastAsia="Times New Roman" w:cs="Times New Roman"/>
@@ -4752,6 +5684,7 @@
               </w:rPr>
               <w:t>Prefrence</w:t>
             </w:r>
+            <w:proofErr w:type="spellEnd"/>
             <w:r>
               <w:rPr>
                 <w:rFonts w:eastAsia="Times New Roman" w:cs="Times New Roman"/>
@@ -4762,6 +5695,7 @@
               </w:rPr>
               <w:t xml:space="preserve"> </w:t>
             </w:r>
+            <w:proofErr w:type="spellStart"/>
             <w:r>
               <w:rPr>
                 <w:rFonts w:eastAsia="Times New Roman" w:cs="Times New Roman"/>
@@ -4774,6 +5708,7 @@
               </w:rPr>
               <w:t>by</w:t>
             </w:r>
+            <w:proofErr w:type="spellEnd"/>
             <w:r>
               <w:rPr>
                 <w:rFonts w:eastAsia="Times New Roman" w:cs="Times New Roman"/>
@@ -4784,6 +5719,7 @@
               </w:rPr>
               <w:t xml:space="preserve"> </w:t>
             </w:r>
+            <w:proofErr w:type="spellStart"/>
             <w:r>
               <w:rPr>
                 <w:rFonts w:eastAsia="Times New Roman" w:cs="Times New Roman"/>
@@ -4796,6 +5732,7 @@
               </w:rPr>
               <w:t>Similairty</w:t>
             </w:r>
+            <w:proofErr w:type="spellEnd"/>
             <w:r>
               <w:rPr>
                 <w:rFonts w:eastAsia="Times New Roman" w:cs="Times New Roman"/>
@@ -4806,6 +5743,7 @@
               </w:rPr>
               <w:t xml:space="preserve"> </w:t>
             </w:r>
+            <w:proofErr w:type="spellStart"/>
             <w:r>
               <w:rPr>
                 <w:rFonts w:eastAsia="Times New Roman" w:cs="Times New Roman"/>
@@ -4818,6 +5756,7 @@
               </w:rPr>
               <w:t>to</w:t>
             </w:r>
+            <w:proofErr w:type="spellEnd"/>
             <w:r>
               <w:rPr>
                 <w:rFonts w:eastAsia="Times New Roman" w:cs="Times New Roman"/>
@@ -4898,6 +5837,7 @@
               </w:rPr>
               <w:t xml:space="preserve">Faktor pemilihan ojek </w:t>
             </w:r>
+            <w:proofErr w:type="spellStart"/>
             <w:r>
               <w:rPr>
                 <w:rFonts w:eastAsia="Times New Roman" w:cs="Times New Roman"/>
@@ -4910,6 +5850,7 @@
               </w:rPr>
               <w:t>online</w:t>
             </w:r>
+            <w:proofErr w:type="spellEnd"/>
             <w:r>
               <w:rPr>
                 <w:rFonts w:eastAsia="Times New Roman" w:cs="Times New Roman"/>
@@ -4920,6 +5861,7 @@
               </w:rPr>
               <w:t xml:space="preserve"> adalah harga, pelayanan, performa dan keamanan, dan urutan prioritas alternatif ojek </w:t>
             </w:r>
+            <w:proofErr w:type="spellStart"/>
             <w:r>
               <w:rPr>
                 <w:rFonts w:eastAsia="Times New Roman" w:cs="Times New Roman"/>
@@ -4932,15 +5874,38 @@
               </w:rPr>
               <w:t>online</w:t>
             </w:r>
-            <w:r>
-              <w:rPr>
-                <w:rFonts w:eastAsia="Times New Roman" w:cs="Times New Roman"/>
-                <w:color w:val="000000"/>
-                <w:sz w:val="20"/>
-                <w:szCs w:val="24"/>
-                <w:lang w:val="id-ID"/>
-              </w:rPr>
-              <w:t xml:space="preserve"> adalah Uber, Grabike, dan Gojek.</w:t>
+            <w:proofErr w:type="spellEnd"/>
+            <w:r>
+              <w:rPr>
+                <w:rFonts w:eastAsia="Times New Roman" w:cs="Times New Roman"/>
+                <w:color w:val="000000"/>
+                <w:sz w:val="20"/>
+                <w:szCs w:val="24"/>
+                <w:lang w:val="id-ID"/>
+              </w:rPr>
+              <w:t xml:space="preserve"> adalah Uber, </w:t>
+            </w:r>
+            <w:proofErr w:type="spellStart"/>
+            <w:r>
+              <w:rPr>
+                <w:rFonts w:eastAsia="Times New Roman" w:cs="Times New Roman"/>
+                <w:color w:val="000000"/>
+                <w:sz w:val="20"/>
+                <w:szCs w:val="24"/>
+                <w:lang w:val="id-ID"/>
+              </w:rPr>
+              <w:t>Grabike</w:t>
+            </w:r>
+            <w:proofErr w:type="spellEnd"/>
+            <w:r>
+              <w:rPr>
+                <w:rFonts w:eastAsia="Times New Roman" w:cs="Times New Roman"/>
+                <w:color w:val="000000"/>
+                <w:sz w:val="20"/>
+                <w:szCs w:val="24"/>
+                <w:lang w:val="id-ID"/>
+              </w:rPr>
+              <w:t>, dan Gojek.</w:t>
             </w:r>
           </w:p>
         </w:tc>
@@ -5055,7 +6020,29 @@
                 <w:szCs w:val="24"/>
                 <w:lang w:val="id-ID"/>
               </w:rPr>
-              <w:t>Studi Penerapan Metode Fuzzy AHP dan TOPSIS untuk Evaluasi Preferensi Moda Transportasi Umum di Kota Semarang</w:t>
+              <w:t xml:space="preserve">Studi Penerapan Metode </w:t>
+            </w:r>
+            <w:proofErr w:type="spellStart"/>
+            <w:r>
+              <w:rPr>
+                <w:rFonts w:eastAsia="Times New Roman" w:cs="Times New Roman"/>
+                <w:color w:val="000000"/>
+                <w:sz w:val="20"/>
+                <w:szCs w:val="24"/>
+                <w:lang w:val="id-ID"/>
+              </w:rPr>
+              <w:t>Fuzzy</w:t>
+            </w:r>
+            <w:proofErr w:type="spellEnd"/>
+            <w:r>
+              <w:rPr>
+                <w:rFonts w:eastAsia="Times New Roman" w:cs="Times New Roman"/>
+                <w:color w:val="000000"/>
+                <w:sz w:val="20"/>
+                <w:szCs w:val="24"/>
+                <w:lang w:val="id-ID"/>
+              </w:rPr>
+              <w:t xml:space="preserve"> AHP dan TOPSIS untuk Evaluasi Preferensi Moda Transportasi Umum di Kota Semarang</w:t>
             </w:r>
           </w:p>
         </w:tc>
@@ -5093,6 +6080,7 @@
               </w:rPr>
               <w:t xml:space="preserve">Metode </w:t>
             </w:r>
+            <w:proofErr w:type="spellStart"/>
             <w:r>
               <w:rPr>
                 <w:rFonts w:eastAsia="Times New Roman" w:cs="Times New Roman"/>
@@ -5105,6 +6093,7 @@
               </w:rPr>
               <w:t>Anatytical</w:t>
             </w:r>
+            <w:proofErr w:type="spellEnd"/>
             <w:r>
               <w:rPr>
                 <w:rFonts w:eastAsia="Times New Roman" w:cs="Times New Roman"/>
@@ -5115,6 +6104,7 @@
               </w:rPr>
               <w:t xml:space="preserve"> </w:t>
             </w:r>
+            <w:proofErr w:type="spellStart"/>
             <w:r>
               <w:rPr>
                 <w:rFonts w:eastAsia="Times New Roman" w:cs="Times New Roman"/>
@@ -5127,6 +6117,7 @@
               </w:rPr>
               <w:t>Hierarchy</w:t>
             </w:r>
+            <w:proofErr w:type="spellEnd"/>
             <w:r>
               <w:rPr>
                 <w:rFonts w:eastAsia="Times New Roman" w:cs="Times New Roman"/>
@@ -5137,6 +6128,7 @@
               </w:rPr>
               <w:t xml:space="preserve"> </w:t>
             </w:r>
+            <w:proofErr w:type="spellStart"/>
             <w:r>
               <w:rPr>
                 <w:rFonts w:eastAsia="Times New Roman" w:cs="Times New Roman"/>
@@ -5149,6 +6141,7 @@
               </w:rPr>
               <w:t>Process</w:t>
             </w:r>
+            <w:proofErr w:type="spellEnd"/>
           </w:p>
         </w:tc>
         <w:tc>
@@ -5183,7 +6176,51 @@
                 <w:szCs w:val="24"/>
                 <w:lang w:val="id-ID"/>
               </w:rPr>
-              <w:t>Hasil dari penelitian sebelumnya dan penelitian ini menunjukan hal yang sejalan mengenai pemilihan alternatif moda, yakni mengenai kenyamanan.</w:t>
+              <w:t xml:space="preserve">Hasil dari penelitian sebelumnya dan penelitian ini </w:t>
+            </w:r>
+            <w:proofErr w:type="spellStart"/>
+            <w:r>
+              <w:rPr>
+                <w:rFonts w:eastAsia="Times New Roman" w:cs="Times New Roman"/>
+                <w:color w:val="000000"/>
+                <w:sz w:val="20"/>
+                <w:szCs w:val="24"/>
+                <w:lang w:val="id-ID"/>
+              </w:rPr>
+              <w:t>menunjukan</w:t>
+            </w:r>
+            <w:proofErr w:type="spellEnd"/>
+            <w:r>
+              <w:rPr>
+                <w:rFonts w:eastAsia="Times New Roman" w:cs="Times New Roman"/>
+                <w:color w:val="000000"/>
+                <w:sz w:val="20"/>
+                <w:szCs w:val="24"/>
+                <w:lang w:val="id-ID"/>
+              </w:rPr>
+              <w:t xml:space="preserve"> hal yang sejalan mengenai pemilihan alternatif </w:t>
+            </w:r>
+            <w:proofErr w:type="spellStart"/>
+            <w:r>
+              <w:rPr>
+                <w:rFonts w:eastAsia="Times New Roman" w:cs="Times New Roman"/>
+                <w:color w:val="000000"/>
+                <w:sz w:val="20"/>
+                <w:szCs w:val="24"/>
+                <w:lang w:val="id-ID"/>
+              </w:rPr>
+              <w:t>moda</w:t>
+            </w:r>
+            <w:proofErr w:type="spellEnd"/>
+            <w:r>
+              <w:rPr>
+                <w:rFonts w:eastAsia="Times New Roman" w:cs="Times New Roman"/>
+                <w:color w:val="000000"/>
+                <w:sz w:val="20"/>
+                <w:szCs w:val="24"/>
+                <w:lang w:val="id-ID"/>
+              </w:rPr>
+              <w:t>, yakni mengenai kenyamanan.</w:t>
             </w:r>
           </w:p>
         </w:tc>
@@ -5202,11 +6239,19 @@
         </w:rPr>
         <w:fldChar w:fldCharType="end"/>
       </w:r>
-      <w:r>
-        <w:rPr>
-          <w:lang w:val="id-ID"/>
-        </w:rPr>
-        <w:t>Sequence Diagram</w:t>
+      <w:proofErr w:type="spellStart"/>
+      <w:r>
+        <w:rPr>
+          <w:lang w:val="id-ID"/>
+        </w:rPr>
+        <w:t>Sequence</w:t>
+      </w:r>
+      <w:proofErr w:type="spellEnd"/>
+      <w:r>
+        <w:rPr>
+          <w:lang w:val="id-ID"/>
+        </w:rPr>
+        <w:t xml:space="preserve"> Diagram</w:t>
       </w:r>
     </w:p>
     <w:p>
@@ -5222,6 +6267,7 @@
         </w:rPr>
         <w:t xml:space="preserve">Untuk menentukan tingkat prioritas pengguna jasa transportasi </w:t>
       </w:r>
+      <w:proofErr w:type="spellStart"/>
       <w:r>
         <w:rPr>
           <w:i/>
@@ -5229,12 +6275,14 @@
         </w:rPr>
         <w:t>online</w:t>
       </w:r>
+      <w:proofErr w:type="spellEnd"/>
       <w:r>
         <w:rPr>
           <w:lang w:val="id-ID"/>
         </w:rPr>
         <w:t xml:space="preserve"> digunakan metode </w:t>
       </w:r>
+      <w:proofErr w:type="spellStart"/>
       <w:r>
         <w:rPr>
           <w:i/>
@@ -5242,12 +6290,14 @@
         </w:rPr>
         <w:t>Analytic</w:t>
       </w:r>
+      <w:proofErr w:type="spellEnd"/>
       <w:r>
         <w:rPr>
           <w:lang w:val="id-ID"/>
         </w:rPr>
         <w:t xml:space="preserve"> </w:t>
       </w:r>
+      <w:proofErr w:type="spellStart"/>
       <w:r>
         <w:rPr>
           <w:i/>
@@ -5255,12 +6305,14 @@
         </w:rPr>
         <w:t>Hierarchy</w:t>
       </w:r>
+      <w:proofErr w:type="spellEnd"/>
       <w:r>
         <w:rPr>
           <w:lang w:val="id-ID"/>
         </w:rPr>
         <w:t xml:space="preserve"> </w:t>
       </w:r>
+      <w:proofErr w:type="spellStart"/>
       <w:r>
         <w:rPr>
           <w:i/>
@@ -5268,18 +6320,75 @@
         </w:rPr>
         <w:t>Process</w:t>
       </w:r>
-      <w:r>
-        <w:rPr>
-          <w:lang w:val="id-ID"/>
-        </w:rPr>
-        <w:t xml:space="preserve"> (AHP) dengan cara menguraikan masalah multi-faktor atau multi-kriteria yang kompleks menjadi suatu hierarki (Saaty, 1986). Hierarki didefinisikan sebagai suatu representasi dari sebuah permasalahan yang kompleks dalam </w:t>
+      <w:proofErr w:type="spellEnd"/>
+      <w:r>
+        <w:rPr>
+          <w:lang w:val="id-ID"/>
+        </w:rPr>
+        <w:t xml:space="preserve"> (AHP) dengan cara menguraikan masalah </w:t>
+      </w:r>
+      <w:proofErr w:type="spellStart"/>
+      <w:r>
+        <w:rPr>
+          <w:lang w:val="id-ID"/>
+        </w:rPr>
+        <w:t>multi</w:t>
+      </w:r>
+      <w:proofErr w:type="spellEnd"/>
+      <w:r>
+        <w:rPr>
+          <w:lang w:val="id-ID"/>
+        </w:rPr>
+        <w:t xml:space="preserve">-faktor atau </w:t>
+      </w:r>
+      <w:proofErr w:type="spellStart"/>
+      <w:r>
+        <w:rPr>
+          <w:lang w:val="id-ID"/>
+        </w:rPr>
+        <w:t>multi</w:t>
+      </w:r>
+      <w:proofErr w:type="spellEnd"/>
+      <w:r>
+        <w:rPr>
+          <w:lang w:val="id-ID"/>
+        </w:rPr>
+        <w:t>-kriteria yang kompleks menjadi suatu hierarki (</w:t>
+      </w:r>
+      <w:proofErr w:type="spellStart"/>
+      <w:r>
+        <w:rPr>
+          <w:lang w:val="id-ID"/>
+        </w:rPr>
+        <w:t>Saaty</w:t>
+      </w:r>
+      <w:proofErr w:type="spellEnd"/>
+      <w:r>
+        <w:rPr>
+          <w:lang w:val="id-ID"/>
+        </w:rPr>
+        <w:t xml:space="preserve">, 1986). Hierarki didefinisikan sebagai suatu representasi dari sebuah permasalahan yang kompleks dalam </w:t>
       </w:r>
       <w:r>
         <w:rPr>
           <w:lang w:val="id-ID"/>
         </w:rPr>
         <w:lastRenderedPageBreak/>
-        <w:t>suatu struktur multi-level di mana level pertama adalah tujuan, yang diikuti level faktor, kriteria, sub kriteria, dan seterusnya ke bawah hingga level terakhir dari alternatif.</w:t>
+        <w:t xml:space="preserve">suatu struktur </w:t>
+      </w:r>
+      <w:proofErr w:type="spellStart"/>
+      <w:r>
+        <w:rPr>
+          <w:lang w:val="id-ID"/>
+        </w:rPr>
+        <w:t>multi</w:t>
+      </w:r>
+      <w:proofErr w:type="spellEnd"/>
+      <w:r>
+        <w:rPr>
+          <w:lang w:val="id-ID"/>
+        </w:rPr>
+        <w:t>-level di mana level pertama adalah tujuan, yang diikuti level faktor, kriteria, sub kriteria, dan seterusnya ke bawah hingga level terakhir dari alternatif.</w:t>
       </w:r>
     </w:p>
     <w:p>
@@ -5309,6 +6418,7 @@
         </w:rPr>
         <w:t xml:space="preserve">Untuk menentukan tingkat prioritas pengguna jasa transportasi </w:t>
       </w:r>
+      <w:proofErr w:type="spellStart"/>
       <w:r>
         <w:rPr>
           <w:i/>
@@ -5316,12 +6426,14 @@
         </w:rPr>
         <w:t>online</w:t>
       </w:r>
+      <w:proofErr w:type="spellEnd"/>
       <w:r>
         <w:rPr>
           <w:lang w:val="id-ID"/>
         </w:rPr>
         <w:t xml:space="preserve"> digunakan metode </w:t>
       </w:r>
+      <w:proofErr w:type="spellStart"/>
       <w:r>
         <w:rPr>
           <w:i/>
@@ -5329,12 +6441,14 @@
         </w:rPr>
         <w:t>Analytic</w:t>
       </w:r>
+      <w:proofErr w:type="spellEnd"/>
       <w:r>
         <w:rPr>
           <w:lang w:val="id-ID"/>
         </w:rPr>
         <w:t xml:space="preserve"> </w:t>
       </w:r>
+      <w:proofErr w:type="spellStart"/>
       <w:r>
         <w:rPr>
           <w:i/>
@@ -5342,12 +6456,14 @@
         </w:rPr>
         <w:t>Hierarchy</w:t>
       </w:r>
+      <w:proofErr w:type="spellEnd"/>
       <w:r>
         <w:rPr>
           <w:lang w:val="id-ID"/>
         </w:rPr>
         <w:t xml:space="preserve"> </w:t>
       </w:r>
+      <w:proofErr w:type="spellStart"/>
       <w:r>
         <w:rPr>
           <w:i/>
@@ -5355,11 +6471,68 @@
         </w:rPr>
         <w:t>Process</w:t>
       </w:r>
-      <w:r>
-        <w:rPr>
-          <w:lang w:val="id-ID"/>
-        </w:rPr>
-        <w:t xml:space="preserve"> (AHP) dengan cara menguraikan masalah multi-faktor atau multi-kriteria yang kompleks menjadi suatu hierarki (Saaty, 1986). Hierarki didefinisikan sebagai suatu representasi dari sebuah permasalahan yang kompleks dalam suatu struktur multi-level di mana level pertama adalah tujuan, yang diikuti level faktor, kriteria, sub kriteria, dan seterusnya ke bawah hingga level terakhir dari alternatif.</w:t>
+      <w:proofErr w:type="spellEnd"/>
+      <w:r>
+        <w:rPr>
+          <w:lang w:val="id-ID"/>
+        </w:rPr>
+        <w:t xml:space="preserve"> (AHP) dengan cara menguraikan masalah </w:t>
+      </w:r>
+      <w:proofErr w:type="spellStart"/>
+      <w:r>
+        <w:rPr>
+          <w:lang w:val="id-ID"/>
+        </w:rPr>
+        <w:t>multi</w:t>
+      </w:r>
+      <w:proofErr w:type="spellEnd"/>
+      <w:r>
+        <w:rPr>
+          <w:lang w:val="id-ID"/>
+        </w:rPr>
+        <w:t xml:space="preserve">-faktor atau </w:t>
+      </w:r>
+      <w:proofErr w:type="spellStart"/>
+      <w:r>
+        <w:rPr>
+          <w:lang w:val="id-ID"/>
+        </w:rPr>
+        <w:t>multi</w:t>
+      </w:r>
+      <w:proofErr w:type="spellEnd"/>
+      <w:r>
+        <w:rPr>
+          <w:lang w:val="id-ID"/>
+        </w:rPr>
+        <w:t>-kriteria yang kompleks menjadi suatu hierarki (</w:t>
+      </w:r>
+      <w:proofErr w:type="spellStart"/>
+      <w:r>
+        <w:rPr>
+          <w:lang w:val="id-ID"/>
+        </w:rPr>
+        <w:t>Saaty</w:t>
+      </w:r>
+      <w:proofErr w:type="spellEnd"/>
+      <w:r>
+        <w:rPr>
+          <w:lang w:val="id-ID"/>
+        </w:rPr>
+        <w:t xml:space="preserve">, 1986). Hierarki didefinisikan sebagai suatu representasi dari sebuah permasalahan yang kompleks dalam suatu struktur </w:t>
+      </w:r>
+      <w:proofErr w:type="spellStart"/>
+      <w:r>
+        <w:rPr>
+          <w:lang w:val="id-ID"/>
+        </w:rPr>
+        <w:t>multi</w:t>
+      </w:r>
+      <w:proofErr w:type="spellEnd"/>
+      <w:r>
+        <w:rPr>
+          <w:lang w:val="id-ID"/>
+        </w:rPr>
+        <w:t>-level di mana level pertama adalah tujuan, yang diikuti level faktor, kriteria, sub kriteria, dan seterusnya ke bawah hingga level terakhir dari alternatif.</w:t>
       </w:r>
     </w:p>
     <w:sectPr>
@@ -7467,6 +8640,7 @@
   <w:style w:type="character" w:default="1" w:styleId="DefaultParagraphFont">
     <w:name w:val="Default Paragraph Font"/>
     <w:uiPriority w:val="1"/>
+    <w:semiHidden/>
     <w:unhideWhenUsed/>
   </w:style>
   <w:style w:type="table" w:default="1" w:styleId="TableNormal">

</xml_diff>